<commit_message>
fixed resume download buttons
</commit_message>
<xml_diff>
--- a/src/images/Melissa_Sheehan_Resume.docx
+++ b/src/images/Melissa_Sheehan_Resume.docx
@@ -14,8 +14,8 @@
         <w:tblLook w:val="01E0" w:firstRow="1" w:lastRow="1" w:firstColumn="1" w:lastColumn="1" w:noHBand="0" w:noVBand="0"/>
       </w:tblPr>
       <w:tblGrid>
-        <w:gridCol w:w="8192"/>
-        <w:gridCol w:w="2953"/>
+        <w:gridCol w:w="8361"/>
+        <w:gridCol w:w="2784"/>
       </w:tblGrid>
       <w:tr>
         <w:trPr>
@@ -23,7 +23,7 @@
         </w:trPr>
         <w:tc>
           <w:tcPr>
-            <w:tcW w:w="8192" w:type="dxa"/>
+            <w:tcW w:w="8361" w:type="dxa"/>
           </w:tcPr>
           <w:p>
             <w:pPr>
@@ -46,7 +46,7 @@
         </w:tc>
         <w:tc>
           <w:tcPr>
-            <w:tcW w:w="2953" w:type="dxa"/>
+            <w:tcW w:w="2784" w:type="dxa"/>
           </w:tcPr>
           <w:p>
             <w:pPr>
@@ -119,7 +119,7 @@
         </w:trPr>
         <w:tc>
           <w:tcPr>
-            <w:tcW w:w="8192" w:type="dxa"/>
+            <w:tcW w:w="8361" w:type="dxa"/>
           </w:tcPr>
           <w:p>
             <w:pPr>
@@ -141,7 +141,7 @@
         </w:tc>
         <w:tc>
           <w:tcPr>
-            <w:tcW w:w="2953" w:type="dxa"/>
+            <w:tcW w:w="2784" w:type="dxa"/>
           </w:tcPr>
           <w:p>
             <w:pPr>
@@ -161,7 +161,7 @@
         </w:trPr>
         <w:tc>
           <w:tcPr>
-            <w:tcW w:w="8192" w:type="dxa"/>
+            <w:tcW w:w="8361" w:type="dxa"/>
           </w:tcPr>
           <w:p>
             <w:pPr>
@@ -198,7 +198,7 @@
         </w:tc>
         <w:tc>
           <w:tcPr>
-            <w:tcW w:w="2953" w:type="dxa"/>
+            <w:tcW w:w="2784" w:type="dxa"/>
           </w:tcPr>
           <w:p>
             <w:pPr>
@@ -225,7 +225,7 @@
         </w:trPr>
         <w:tc>
           <w:tcPr>
-            <w:tcW w:w="8192" w:type="dxa"/>
+            <w:tcW w:w="8361" w:type="dxa"/>
           </w:tcPr>
           <w:p>
             <w:pPr>
@@ -262,7 +262,7 @@
         </w:tc>
         <w:tc>
           <w:tcPr>
-            <w:tcW w:w="2953" w:type="dxa"/>
+            <w:tcW w:w="2784" w:type="dxa"/>
           </w:tcPr>
           <w:p>
             <w:pPr>
@@ -288,7 +288,7 @@
         </w:trPr>
         <w:tc>
           <w:tcPr>
-            <w:tcW w:w="8192" w:type="dxa"/>
+            <w:tcW w:w="8361" w:type="dxa"/>
           </w:tcPr>
           <w:p>
             <w:pPr>
@@ -324,7 +324,7 @@
         </w:tc>
         <w:tc>
           <w:tcPr>
-            <w:tcW w:w="2953" w:type="dxa"/>
+            <w:tcW w:w="2784" w:type="dxa"/>
           </w:tcPr>
           <w:p>
             <w:pPr>
@@ -350,7 +350,7 @@
         </w:trPr>
         <w:tc>
           <w:tcPr>
-            <w:tcW w:w="8192" w:type="dxa"/>
+            <w:tcW w:w="8361" w:type="dxa"/>
           </w:tcPr>
           <w:p>
             <w:pPr>
@@ -372,7 +372,7 @@
         </w:tc>
         <w:tc>
           <w:tcPr>
-            <w:tcW w:w="2953" w:type="dxa"/>
+            <w:tcW w:w="2784" w:type="dxa"/>
           </w:tcPr>
           <w:p>
             <w:pPr>
@@ -388,7 +388,7 @@
       </w:tr>
       <w:tr>
         <w:trPr>
-          <w:trHeight w:val="768"/>
+          <w:trHeight w:val="795"/>
         </w:trPr>
         <w:tc>
           <w:tcPr>
@@ -446,12 +446,6 @@
               <w:rPr>
                 <w:sz w:val="21"/>
               </w:rPr>
-              <w:t xml:space="preserve">PostgreSQL, AWS, </w:t>
-            </w:r>
-            <w:r>
-              <w:rPr>
-                <w:sz w:val="21"/>
-              </w:rPr>
               <w:t xml:space="preserve">C++, </w:t>
             </w:r>
             <w:r>
@@ -549,7 +543,6 @@
             </w:r>
             <w:r>
               <w:rPr>
-                <w:spacing w:val="-1"/>
                 <w:sz w:val="21"/>
               </w:rPr>
               <w:t xml:space="preserve"> </w:t>
@@ -562,7 +555,6 @@
             </w:r>
             <w:r>
               <w:rPr>
-                <w:spacing w:val="-1"/>
                 <w:sz w:val="21"/>
               </w:rPr>
               <w:t xml:space="preserve"> </w:t>
@@ -575,7 +567,6 @@
             </w:r>
             <w:r>
               <w:rPr>
-                <w:spacing w:val="-1"/>
                 <w:sz w:val="21"/>
               </w:rPr>
               <w:t xml:space="preserve"> </w:t>
@@ -588,7 +579,6 @@
             </w:r>
             <w:r>
               <w:rPr>
-                <w:spacing w:val="-1"/>
                 <w:sz w:val="21"/>
               </w:rPr>
               <w:t xml:space="preserve"> </w:t>
@@ -601,7 +591,6 @@
             </w:r>
             <w:r>
               <w:rPr>
-                <w:spacing w:val="-5"/>
                 <w:sz w:val="21"/>
               </w:rPr>
               <w:t xml:space="preserve"> </w:t>
@@ -612,19 +601,21 @@
               </w:rPr>
               <w:t>earning 1</w:t>
             </w:r>
-            <w:proofErr w:type="spellStart"/>
-            <w:r>
-              <w:rPr>
-                <w:position w:val="7"/>
-                <w:sz w:val="14"/>
-              </w:rPr>
-              <w:t>st</w:t>
-            </w:r>
-            <w:proofErr w:type="spellEnd"/>
-            <w:r>
-              <w:rPr>
-                <w:position w:val="7"/>
-                <w:sz w:val="14"/>
+            <w:r>
+              <w:rPr>
+                <w:sz w:val="21"/>
+              </w:rPr>
+              <w:t xml:space="preserve">st </w:t>
+            </w:r>
+            <w:r>
+              <w:rPr>
+                <w:sz w:val="21"/>
+              </w:rPr>
+              <w:t>place</w:t>
+            </w:r>
+            <w:r>
+              <w:rPr>
+                <w:sz w:val="21"/>
               </w:rPr>
               <w:t xml:space="preserve"> </w:t>
             </w:r>
@@ -632,44 +623,18 @@
               <w:rPr>
                 <w:sz w:val="21"/>
               </w:rPr>
-              <w:t>place</w:t>
-            </w:r>
-            <w:r>
-              <w:rPr>
-                <w:spacing w:val="-3"/>
-                <w:sz w:val="21"/>
-              </w:rPr>
-              <w:t xml:space="preserve"> </w:t>
-            </w:r>
-            <w:r>
-              <w:rPr>
-                <w:sz w:val="21"/>
-              </w:rPr>
-              <w:t>at</w:t>
-            </w:r>
-            <w:r>
-              <w:rPr>
-                <w:spacing w:val="-33"/>
-                <w:sz w:val="21"/>
-              </w:rPr>
-              <w:t xml:space="preserve"> </w:t>
-            </w:r>
-            <w:r>
-              <w:rPr>
-                <w:sz w:val="21"/>
-              </w:rPr>
-              <w:t>hackathon</w:t>
+              <w:t>at hackathon</w:t>
             </w:r>
           </w:p>
         </w:tc>
       </w:tr>
       <w:tr>
         <w:trPr>
-          <w:trHeight w:val="329"/>
+          <w:trHeight w:val="210"/>
         </w:trPr>
         <w:tc>
           <w:tcPr>
-            <w:tcW w:w="8192" w:type="dxa"/>
+            <w:tcW w:w="8361" w:type="dxa"/>
           </w:tcPr>
           <w:p>
             <w:pPr>
@@ -691,7 +656,7 @@
         </w:tc>
         <w:tc>
           <w:tcPr>
-            <w:tcW w:w="2953" w:type="dxa"/>
+            <w:tcW w:w="2784" w:type="dxa"/>
           </w:tcPr>
           <w:p>
             <w:pPr>
@@ -711,7 +676,7 @@
         </w:trPr>
         <w:tc>
           <w:tcPr>
-            <w:tcW w:w="8192" w:type="dxa"/>
+            <w:tcW w:w="8361" w:type="dxa"/>
           </w:tcPr>
           <w:p>
             <w:pPr>
@@ -757,7 +722,25 @@
               <w:rPr>
                 <w:sz w:val="21"/>
               </w:rPr>
-              <w:t>Implementing 9+ features like forms, note-taking, and dynamic data</w:t>
+              <w:t>Implementing 12</w:t>
+            </w:r>
+            <w:r>
+              <w:rPr>
+                <w:sz w:val="21"/>
+              </w:rPr>
+              <w:t xml:space="preserve">+ features </w:t>
+            </w:r>
+            <w:r>
+              <w:rPr>
+                <w:sz w:val="21"/>
+              </w:rPr>
+              <w:t>such as</w:t>
+            </w:r>
+            <w:r>
+              <w:rPr>
+                <w:sz w:val="21"/>
+              </w:rPr>
+              <w:t xml:space="preserve"> forms, note-taking, and dynamic data</w:t>
             </w:r>
             <w:r>
               <w:rPr>
@@ -862,13 +845,27 @@
         </w:tc>
         <w:tc>
           <w:tcPr>
-            <w:tcW w:w="2953" w:type="dxa"/>
-          </w:tcPr>
-          <w:p>
-            <w:r>
-              <w:t>November</w:t>
-            </w:r>
-            <w:r>
+            <w:tcW w:w="2784" w:type="dxa"/>
+          </w:tcPr>
+          <w:p>
+            <w:pPr>
+              <w:pStyle w:val="TableParagraph"/>
+              <w:ind w:left="0" w:right="198"/>
+              <w:jc w:val="right"/>
+              <w:rPr>
+                <w:sz w:val="21"/>
+              </w:rPr>
+            </w:pPr>
+            <w:r>
+              <w:rPr>
+                <w:sz w:val="21"/>
+              </w:rPr>
+              <w:t>September</w:t>
+            </w:r>
+            <w:r>
+              <w:rPr>
+                <w:sz w:val="21"/>
+              </w:rPr>
               <w:t xml:space="preserve"> 2017 – present</w:t>
             </w:r>
           </w:p>
@@ -880,7 +877,7 @@
         </w:trPr>
         <w:tc>
           <w:tcPr>
-            <w:tcW w:w="8192" w:type="dxa"/>
+            <w:tcW w:w="8361" w:type="dxa"/>
           </w:tcPr>
           <w:p>
             <w:pPr>
@@ -897,8 +894,6 @@
               </w:rPr>
               <w:t>Tutor, Computer Science 4 Kids, Davis, CA</w:t>
             </w:r>
-            <w:bookmarkStart w:id="0" w:name="_GoBack"/>
-            <w:bookmarkEnd w:id="0"/>
           </w:p>
           <w:p>
             <w:pPr>
@@ -977,7 +972,7 @@
         </w:tc>
         <w:tc>
           <w:tcPr>
-            <w:tcW w:w="2953" w:type="dxa"/>
+            <w:tcW w:w="2784" w:type="dxa"/>
           </w:tcPr>
           <w:p>
             <w:pPr>
@@ -1003,7 +998,7 @@
         </w:trPr>
         <w:tc>
           <w:tcPr>
-            <w:tcW w:w="8192" w:type="dxa"/>
+            <w:tcW w:w="8361" w:type="dxa"/>
           </w:tcPr>
           <w:p>
             <w:pPr>
@@ -1084,7 +1079,13 @@
               <w:rPr>
                 <w:sz w:val="21"/>
               </w:rPr>
-              <w:t>Creating lesson plans to teach fundamentals of C++ and</w:t>
+              <w:t>Created</w:t>
+            </w:r>
+            <w:r>
+              <w:rPr>
+                <w:sz w:val="21"/>
+              </w:rPr>
+              <w:t xml:space="preserve"> lesson plans to teach fundamentals of C++ and</w:t>
             </w:r>
             <w:r>
               <w:rPr>
@@ -1140,7 +1141,7 @@
         </w:tc>
         <w:tc>
           <w:tcPr>
-            <w:tcW w:w="2953" w:type="dxa"/>
+            <w:tcW w:w="2784" w:type="dxa"/>
           </w:tcPr>
           <w:p>
             <w:pPr>
@@ -1166,7 +1167,7 @@
         </w:trPr>
         <w:tc>
           <w:tcPr>
-            <w:tcW w:w="8192" w:type="dxa"/>
+            <w:tcW w:w="8361" w:type="dxa"/>
           </w:tcPr>
           <w:p>
             <w:pPr>
@@ -1183,33 +1184,11 @@
               </w:rPr>
               <w:t xml:space="preserve">Business Intelligence Engineer Intern, </w:t>
             </w:r>
-            <w:proofErr w:type="spellStart"/>
-            <w:r>
-              <w:rPr>
-                <w:sz w:val="21"/>
-              </w:rPr>
-              <w:t>Xifin</w:t>
-            </w:r>
-            <w:proofErr w:type="spellEnd"/>
-            <w:r>
-              <w:rPr>
-                <w:sz w:val="21"/>
-              </w:rPr>
-              <w:t xml:space="preserve">, </w:t>
-            </w:r>
-            <w:proofErr w:type="spellStart"/>
-            <w:r>
-              <w:rPr>
-                <w:sz w:val="21"/>
-              </w:rPr>
-              <w:t>Inc</w:t>
-            </w:r>
-            <w:proofErr w:type="spellEnd"/>
-            <w:r>
-              <w:rPr>
-                <w:sz w:val="21"/>
-              </w:rPr>
-              <w:t>, San Diego, CA</w:t>
+            <w:r>
+              <w:rPr>
+                <w:sz w:val="21"/>
+              </w:rPr>
+              <w:t>Xifin, Inc, San Diego, CA</w:t>
             </w:r>
           </w:p>
           <w:p>
@@ -1289,7 +1268,7 @@
         </w:tc>
         <w:tc>
           <w:tcPr>
-            <w:tcW w:w="2953" w:type="dxa"/>
+            <w:tcW w:w="2784" w:type="dxa"/>
           </w:tcPr>
           <w:p>
             <w:pPr>
@@ -1311,11 +1290,11 @@
       </w:tr>
       <w:tr>
         <w:trPr>
-          <w:trHeight w:val="298"/>
+          <w:trHeight w:val="165"/>
         </w:trPr>
         <w:tc>
           <w:tcPr>
-            <w:tcW w:w="8192" w:type="dxa"/>
+            <w:tcW w:w="8361" w:type="dxa"/>
           </w:tcPr>
           <w:p>
             <w:pPr>
@@ -1336,7 +1315,7 @@
         </w:tc>
         <w:tc>
           <w:tcPr>
-            <w:tcW w:w="2953" w:type="dxa"/>
+            <w:tcW w:w="2784" w:type="dxa"/>
           </w:tcPr>
           <w:p>
             <w:pPr>
@@ -1356,7 +1335,7 @@
         </w:trPr>
         <w:tc>
           <w:tcPr>
-            <w:tcW w:w="8192" w:type="dxa"/>
+            <w:tcW w:w="8361" w:type="dxa"/>
           </w:tcPr>
           <w:p>
             <w:pPr>
@@ -1366,7 +1345,6 @@
                 <w:sz w:val="21"/>
               </w:rPr>
             </w:pPr>
-            <w:proofErr w:type="spellStart"/>
             <w:r>
               <w:rPr>
                 <w:i/>
@@ -1374,7 +1352,6 @@
               </w:rPr>
               <w:t>KnowYourStudents</w:t>
             </w:r>
-            <w:proofErr w:type="spellEnd"/>
             <w:r>
               <w:rPr>
                 <w:sz w:val="21"/>
@@ -1439,7 +1416,79 @@
               <w:rPr>
                 <w:sz w:val="21"/>
               </w:rPr>
-              <w:t xml:space="preserve">Defining new relationships between models and </w:t>
+              <w:t xml:space="preserve">Reduced rendering time by </w:t>
+            </w:r>
+            <w:r>
+              <w:rPr>
+                <w:sz w:val="21"/>
+              </w:rPr>
+              <w:t xml:space="preserve">writing </w:t>
+            </w:r>
+            <w:r>
+              <w:rPr>
+                <w:sz w:val="21"/>
+              </w:rPr>
+              <w:t>20+</w:t>
+            </w:r>
+            <w:r>
+              <w:rPr>
+                <w:sz w:val="21"/>
+              </w:rPr>
+              <w:t xml:space="preserve"> </w:t>
+            </w:r>
+            <w:r>
+              <w:rPr>
+                <w:sz w:val="21"/>
+              </w:rPr>
+              <w:t>server requests</w:t>
+            </w:r>
+            <w:r>
+              <w:rPr>
+                <w:sz w:val="21"/>
+              </w:rPr>
+              <w:t xml:space="preserve"> to run in constant </w:t>
+            </w:r>
+            <w:r>
+              <w:rPr>
+                <w:sz w:val="21"/>
+              </w:rPr>
+              <w:t>time</w:t>
+            </w:r>
+          </w:p>
+          <w:p>
+            <w:pPr>
+              <w:pStyle w:val="TableParagraph"/>
+              <w:numPr>
+                <w:ilvl w:val="0"/>
+                <w:numId w:val="3"/>
+              </w:numPr>
+              <w:tabs>
+                <w:tab w:val="left" w:pos="920"/>
+                <w:tab w:val="left" w:pos="921"/>
+              </w:tabs>
+              <w:spacing w:before="1"/>
+              <w:ind w:right="740"/>
+              <w:rPr>
+                <w:sz w:val="21"/>
+              </w:rPr>
+            </w:pPr>
+            <w:r>
+              <w:rPr>
+                <w:sz w:val="21"/>
+              </w:rPr>
+              <w:t>Increased</w:t>
+            </w:r>
+            <w:r>
+              <w:rPr>
+                <w:sz w:val="21"/>
+              </w:rPr>
+              <w:t xml:space="preserve"> user satisfaction by</w:t>
+            </w:r>
+            <w:r>
+              <w:rPr>
+                <w:sz w:val="21"/>
+              </w:rPr>
+              <w:t xml:space="preserve"> </w:t>
             </w:r>
             <w:r>
               <w:rPr>
@@ -1451,20 +1500,31 @@
               <w:rPr>
                 <w:sz w:val="21"/>
               </w:rPr>
-              <w:t xml:space="preserve"> frontend menu to display course-specific resources and suggest instructional</w:t>
-            </w:r>
-            <w:r>
-              <w:rPr>
-                <w:spacing w:val="-10"/>
-                <w:sz w:val="21"/>
-              </w:rPr>
               <w:t xml:space="preserve"> </w:t>
             </w:r>
             <w:r>
               <w:rPr>
                 <w:sz w:val="21"/>
               </w:rPr>
-              <w:t>methods</w:t>
+              <w:t xml:space="preserve">frontend, data-visualization </w:t>
+            </w:r>
+            <w:r>
+              <w:rPr>
+                <w:sz w:val="21"/>
+              </w:rPr>
+              <w:t xml:space="preserve">menu to </w:t>
+            </w:r>
+            <w:r>
+              <w:rPr>
+                <w:sz w:val="21"/>
+              </w:rPr>
+              <w:t xml:space="preserve">more accurately calculate and display insightful </w:t>
+            </w:r>
+            <w:r>
+              <w:rPr>
+                <w:sz w:val="21"/>
+              </w:rPr>
+              <w:t>data</w:t>
             </w:r>
           </w:p>
           <w:p>
@@ -1496,33 +1556,11 @@
               </w:rPr>
               <w:t xml:space="preserve">jQuery, </w:t>
             </w:r>
-            <w:proofErr w:type="spellStart"/>
-            <w:r>
-              <w:rPr>
-                <w:sz w:val="21"/>
-              </w:rPr>
-              <w:t>PostgresSQL</w:t>
-            </w:r>
-            <w:proofErr w:type="spellEnd"/>
-            <w:r>
-              <w:rPr>
-                <w:sz w:val="21"/>
-              </w:rPr>
-              <w:t xml:space="preserve">, AWS Elastic Beanstalk, D3.js for graphs describing class demographics, </w:t>
-            </w:r>
-            <w:proofErr w:type="spellStart"/>
-            <w:r>
-              <w:rPr>
-                <w:sz w:val="21"/>
-              </w:rPr>
-              <w:t>Redis</w:t>
-            </w:r>
-            <w:proofErr w:type="spellEnd"/>
-            <w:r>
-              <w:rPr>
-                <w:sz w:val="21"/>
-              </w:rPr>
-              <w:t xml:space="preserve"> for</w:t>
+            <w:r>
+              <w:rPr>
+                <w:sz w:val="21"/>
+              </w:rPr>
+              <w:t>PostgresSQL, AWS Elastic Beanstalk, D3.js for graphs describing class demographics, Redis for</w:t>
             </w:r>
             <w:r>
               <w:rPr>
@@ -1537,43 +1575,10 @@
               <w:t>caching</w:t>
             </w:r>
           </w:p>
-          <w:p>
-            <w:pPr>
-              <w:pStyle w:val="TableParagraph"/>
-              <w:numPr>
-                <w:ilvl w:val="0"/>
-                <w:numId w:val="3"/>
-              </w:numPr>
-              <w:tabs>
-                <w:tab w:val="left" w:pos="920"/>
-                <w:tab w:val="left" w:pos="921"/>
-              </w:tabs>
-              <w:spacing w:before="0"/>
-              <w:ind w:right="137"/>
-              <w:rPr>
-                <w:rFonts w:ascii="Helvetica" w:eastAsia="Times New Roman" w:hAnsi="Helvetica"/>
-                <w:color w:val="3B484D"/>
-                <w:sz w:val="20"/>
-                <w:szCs w:val="20"/>
-              </w:rPr>
-            </w:pPr>
-            <w:r>
-              <w:rPr>
-                <w:sz w:val="21"/>
-              </w:rPr>
-              <w:t>Optimizing</w:t>
-            </w:r>
-            <w:r>
-              <w:rPr>
-                <w:sz w:val="21"/>
-              </w:rPr>
-              <w:t xml:space="preserve"> 20+ server requests to run from linear to constant time</w:t>
-            </w:r>
-          </w:p>
-        </w:tc>
-        <w:tc>
-          <w:tcPr>
-            <w:tcW w:w="2953" w:type="dxa"/>
+        </w:tc>
+        <w:tc>
+          <w:tcPr>
+            <w:tcW w:w="2784" w:type="dxa"/>
           </w:tcPr>
           <w:p>
             <w:pPr>
@@ -1589,7 +1594,15 @@
               <w:rPr>
                 <w:sz w:val="21"/>
               </w:rPr>
-              <w:t>January 2018 - present</w:t>
+              <w:t>November</w:t>
+            </w:r>
+            <w:bookmarkStart w:id="0" w:name="_GoBack"/>
+            <w:bookmarkEnd w:id="0"/>
+            <w:r>
+              <w:rPr>
+                <w:sz w:val="21"/>
+              </w:rPr>
+              <w:t xml:space="preserve"> 2018 - present</w:t>
             </w:r>
           </w:p>
         </w:tc>
@@ -1600,7 +1613,7 @@
         </w:trPr>
         <w:tc>
           <w:tcPr>
-            <w:tcW w:w="8192" w:type="dxa"/>
+            <w:tcW w:w="8361" w:type="dxa"/>
           </w:tcPr>
           <w:p>
             <w:pPr>
@@ -1615,13 +1628,61 @@
                 <w:i/>
                 <w:sz w:val="21"/>
               </w:rPr>
-              <w:t>Time2Eat</w:t>
-            </w:r>
-            <w:r>
-              <w:rPr>
-                <w:sz w:val="21"/>
-              </w:rPr>
-              <w:t>, Cal Hacks – UC Berkeley</w:t>
+              <w:t>CommunityText</w:t>
+            </w:r>
+            <w:r>
+              <w:rPr>
+                <w:sz w:val="21"/>
+              </w:rPr>
+              <w:t xml:space="preserve">, Spectra </w:t>
+            </w:r>
+            <w:r>
+              <w:rPr>
+                <w:sz w:val="21"/>
+              </w:rPr>
+              <w:t xml:space="preserve">San Francisco </w:t>
+            </w:r>
+            <w:r>
+              <w:rPr>
+                <w:sz w:val="21"/>
+              </w:rPr>
+              <w:t>Hackathon</w:t>
+            </w:r>
+            <w:r>
+              <w:rPr>
+                <w:sz w:val="21"/>
+              </w:rPr>
+              <w:t xml:space="preserve"> </w:t>
+            </w:r>
+            <w:r>
+              <w:rPr>
+                <w:sz w:val="21"/>
+              </w:rPr>
+              <w:t xml:space="preserve">– </w:t>
+            </w:r>
+            <w:r>
+              <w:rPr>
+                <w:sz w:val="21"/>
+              </w:rPr>
+              <w:t xml:space="preserve">Won </w:t>
+            </w:r>
+            <w:r>
+              <w:rPr>
+                <w:sz w:val="21"/>
+              </w:rPr>
+              <w:t>“</w:t>
+            </w:r>
+            <w:r>
+              <w:rPr>
+                <w:sz w:val="21"/>
+              </w:rPr>
+              <w:t>Best Use of mLab</w:t>
+            </w:r>
+            <w:r>
+              <w:rPr>
+                <w:sz w:val="21"/>
+              </w:rPr>
+              <w:t>”</w:t>
             </w:r>
           </w:p>
           <w:p>
@@ -1645,19 +1706,25 @@
               <w:rPr>
                 <w:sz w:val="21"/>
               </w:rPr>
-              <w:t xml:space="preserve">Suggests the proper heating </w:t>
-            </w:r>
-            <w:r>
-              <w:rPr>
-                <w:sz w:val="21"/>
-              </w:rPr>
-              <w:t xml:space="preserve">time </w:t>
-            </w:r>
-            <w:r>
-              <w:rPr>
-                <w:sz w:val="21"/>
-              </w:rPr>
-              <w:t>of a selected food option and plays a randomly selected video that matches the specific cooking</w:t>
+              <w:t xml:space="preserve">Crowdsourcing platform that gathers </w:t>
+            </w:r>
+            <w:r>
+              <w:rPr>
+                <w:sz w:val="21"/>
+              </w:rPr>
+              <w:t xml:space="preserve">text responses to </w:t>
+            </w:r>
+            <w:r>
+              <w:rPr>
+                <w:sz w:val="21"/>
+              </w:rPr>
+              <w:t>daily question</w:t>
+            </w:r>
+            <w:r>
+              <w:rPr>
+                <w:sz w:val="21"/>
+              </w:rPr>
+              <w:t>s</w:t>
             </w:r>
             <w:r>
               <w:rPr>
@@ -1669,7 +1736,25 @@
               <w:rPr>
                 <w:sz w:val="21"/>
               </w:rPr>
-              <w:t>time</w:t>
+              <w:t>related to</w:t>
+            </w:r>
+            <w:r>
+              <w:rPr>
+                <w:sz w:val="21"/>
+              </w:rPr>
+              <w:t xml:space="preserve"> the communities (topics)</w:t>
+            </w:r>
+            <w:r>
+              <w:rPr>
+                <w:sz w:val="21"/>
+              </w:rPr>
+              <w:t xml:space="preserve"> that</w:t>
+            </w:r>
+            <w:r>
+              <w:rPr>
+                <w:sz w:val="21"/>
+              </w:rPr>
+              <w:t xml:space="preserve"> users are a member of</w:t>
             </w:r>
           </w:p>
           <w:p>
@@ -1693,13 +1778,61 @@
               <w:rPr>
                 <w:sz w:val="21"/>
               </w:rPr>
-              <w:t>Set up server-side framework (Rails), d</w:t>
-            </w:r>
-            <w:r>
-              <w:rPr>
-                <w:sz w:val="21"/>
-              </w:rPr>
-              <w:t>esigned frontend functionality and backend video-to-time aligning</w:t>
+              <w:t>S</w:t>
+            </w:r>
+            <w:r>
+              <w:rPr>
+                <w:sz w:val="21"/>
+              </w:rPr>
+              <w:t xml:space="preserve">ite </w:t>
+            </w:r>
+            <w:r>
+              <w:rPr>
+                <w:sz w:val="21"/>
+              </w:rPr>
+              <w:t xml:space="preserve">is used to </w:t>
+            </w:r>
+            <w:r>
+              <w:rPr>
+                <w:sz w:val="21"/>
+              </w:rPr>
+              <w:t>broad</w:t>
+            </w:r>
+            <w:r>
+              <w:rPr>
+                <w:sz w:val="21"/>
+              </w:rPr>
+              <w:t xml:space="preserve">cast all </w:t>
+            </w:r>
+            <w:r>
+              <w:rPr>
+                <w:sz w:val="21"/>
+              </w:rPr>
+              <w:t>r</w:t>
+            </w:r>
+            <w:r>
+              <w:rPr>
+                <w:sz w:val="21"/>
+              </w:rPr>
+              <w:t xml:space="preserve">esponses </w:t>
+            </w:r>
+            <w:r>
+              <w:rPr>
+                <w:sz w:val="21"/>
+              </w:rPr>
+              <w:t>to</w:t>
+            </w:r>
+            <w:r>
+              <w:rPr>
+                <w:sz w:val="21"/>
+              </w:rPr>
+              <w:t xml:space="preserve"> inspire</w:t>
+            </w:r>
+            <w:r>
+              <w:rPr>
+                <w:sz w:val="21"/>
+              </w:rPr>
+              <w:t xml:space="preserve"> and</w:t>
             </w:r>
             <w:r>
               <w:rPr>
@@ -1711,7 +1844,13 @@
               <w:rPr>
                 <w:sz w:val="21"/>
               </w:rPr>
-              <w:t>algorithm</w:t>
+              <w:t>spread positivity to</w:t>
+            </w:r>
+            <w:r>
+              <w:rPr>
+                <w:sz w:val="21"/>
+              </w:rPr>
+              <w:t xml:space="preserve"> others</w:t>
             </w:r>
           </w:p>
           <w:p>
@@ -1735,39 +1874,109 @@
               <w:rPr>
                 <w:sz w:val="21"/>
               </w:rPr>
+              <w:t xml:space="preserve">Created </w:t>
+            </w:r>
+            <w:r>
+              <w:rPr>
+                <w:sz w:val="21"/>
+              </w:rPr>
+              <w:t>front</w:t>
+            </w:r>
+            <w:r>
+              <w:rPr>
+                <w:sz w:val="21"/>
+              </w:rPr>
+              <w:t xml:space="preserve">end site and designed functionality to retrieve </w:t>
+            </w:r>
+            <w:r>
+              <w:rPr>
+                <w:sz w:val="21"/>
+              </w:rPr>
+              <w:t>back</w:t>
+            </w:r>
+            <w:r>
+              <w:rPr>
+                <w:sz w:val="21"/>
+              </w:rPr>
+              <w:t>end data</w:t>
+            </w:r>
+          </w:p>
+          <w:p>
+            <w:pPr>
+              <w:pStyle w:val="TableParagraph"/>
+              <w:numPr>
+                <w:ilvl w:val="0"/>
+                <w:numId w:val="2"/>
+              </w:numPr>
+              <w:tabs>
+                <w:tab w:val="left" w:pos="920"/>
+                <w:tab w:val="left" w:pos="921"/>
+              </w:tabs>
+              <w:spacing w:before="1"/>
+              <w:ind w:right="532" w:hanging="360"/>
+              <w:rPr>
+                <w:sz w:val="21"/>
+              </w:rPr>
+            </w:pPr>
+            <w:r>
+              <w:rPr>
+                <w:sz w:val="21"/>
+              </w:rPr>
               <w:t xml:space="preserve">Tools: </w:t>
             </w:r>
             <w:r>
               <w:rPr>
                 <w:sz w:val="21"/>
               </w:rPr>
-              <w:t xml:space="preserve">Ruby, </w:t>
-            </w:r>
-            <w:r>
-              <w:rPr>
-                <w:sz w:val="21"/>
-              </w:rPr>
-              <w:t>Ruby on Rails,</w:t>
-            </w:r>
-            <w:r>
-              <w:rPr>
-                <w:sz w:val="21"/>
-              </w:rPr>
-              <w:t xml:space="preserve"> </w:t>
-            </w:r>
-            <w:proofErr w:type="spellStart"/>
-            <w:r>
-              <w:rPr>
-                <w:sz w:val="21"/>
-              </w:rPr>
-              <w:t>Heroku</w:t>
-            </w:r>
-            <w:proofErr w:type="spellEnd"/>
-          </w:p>
-        </w:tc>
-        <w:tc>
-          <w:tcPr>
-            <w:tcW w:w="2953" w:type="dxa"/>
+              <w:t>React, Herok</w:t>
+            </w:r>
+            <w:r>
+              <w:rPr>
+                <w:sz w:val="21"/>
+              </w:rPr>
+              <w:t xml:space="preserve">u, </w:t>
+            </w:r>
+            <w:r>
+              <w:rPr>
+                <w:sz w:val="21"/>
+              </w:rPr>
+              <w:t>mLab (</w:t>
+            </w:r>
+            <w:r>
+              <w:rPr>
+                <w:sz w:val="21"/>
+              </w:rPr>
+              <w:t>MongoDB</w:t>
+            </w:r>
+            <w:r>
+              <w:rPr>
+                <w:sz w:val="21"/>
+              </w:rPr>
+              <w:t>)</w:t>
+            </w:r>
+            <w:r>
+              <w:rPr>
+                <w:sz w:val="21"/>
+              </w:rPr>
+              <w:t xml:space="preserve">, </w:t>
+            </w:r>
+            <w:r>
+              <w:rPr>
+                <w:sz w:val="21"/>
+              </w:rPr>
+              <w:t xml:space="preserve">and </w:t>
+            </w:r>
+            <w:r>
+              <w:rPr>
+                <w:sz w:val="21"/>
+              </w:rPr>
+              <w:t>Twilio</w:t>
+            </w:r>
+          </w:p>
+        </w:tc>
+        <w:tc>
+          <w:tcPr>
+            <w:tcW w:w="2784" w:type="dxa"/>
           </w:tcPr>
           <w:p>
             <w:pPr>
@@ -1782,7 +1991,19 @@
               <w:rPr>
                 <w:sz w:val="21"/>
               </w:rPr>
-              <w:t>October 2017</w:t>
+              <w:t>July</w:t>
+            </w:r>
+            <w:r>
+              <w:rPr>
+                <w:sz w:val="21"/>
+              </w:rPr>
+              <w:t xml:space="preserve"> 201</w:t>
+            </w:r>
+            <w:r>
+              <w:rPr>
+                <w:sz w:val="21"/>
+              </w:rPr>
+              <w:t>8</w:t>
             </w:r>
           </w:p>
         </w:tc>
@@ -1793,7 +2014,7 @@
         </w:trPr>
         <w:tc>
           <w:tcPr>
-            <w:tcW w:w="8192" w:type="dxa"/>
+            <w:tcW w:w="8361" w:type="dxa"/>
           </w:tcPr>
           <w:p>
             <w:pPr>
@@ -1803,21 +2024,12 @@
                 <w:sz w:val="21"/>
               </w:rPr>
             </w:pPr>
-            <w:proofErr w:type="spellStart"/>
             <w:r>
               <w:rPr>
                 <w:i/>
                 <w:sz w:val="21"/>
               </w:rPr>
-              <w:t>Photobooth</w:t>
-            </w:r>
-            <w:proofErr w:type="spellEnd"/>
-            <w:r>
-              <w:rPr>
-                <w:i/>
-                <w:sz w:val="21"/>
-              </w:rPr>
-              <w:t xml:space="preserve"> Website</w:t>
+              <w:t>Photobooth Website</w:t>
             </w:r>
             <w:r>
               <w:rPr>
@@ -1921,7 +2133,7 @@
         </w:tc>
         <w:tc>
           <w:tcPr>
-            <w:tcW w:w="2953" w:type="dxa"/>
+            <w:tcW w:w="2784" w:type="dxa"/>
           </w:tcPr>
           <w:p>
             <w:pPr>
@@ -1948,7 +2160,7 @@
         </w:trPr>
         <w:tc>
           <w:tcPr>
-            <w:tcW w:w="8192" w:type="dxa"/>
+            <w:tcW w:w="8361" w:type="dxa"/>
           </w:tcPr>
           <w:p>
             <w:pPr>
@@ -1969,7 +2181,7 @@
         </w:tc>
         <w:tc>
           <w:tcPr>
-            <w:tcW w:w="2953" w:type="dxa"/>
+            <w:tcW w:w="2784" w:type="dxa"/>
           </w:tcPr>
           <w:p>
             <w:pPr>
@@ -1989,40 +2201,26 @@
         </w:trPr>
         <w:tc>
           <w:tcPr>
-            <w:tcW w:w="8192" w:type="dxa"/>
-          </w:tcPr>
-          <w:p>
-            <w:pPr>
-              <w:pStyle w:val="TableParagraph"/>
-              <w:rPr>
-                <w:sz w:val="21"/>
-              </w:rPr>
-            </w:pPr>
-            <w:r>
-              <w:rPr>
-                <w:sz w:val="21"/>
-              </w:rPr>
-              <w:t xml:space="preserve">UC Davis </w:t>
-            </w:r>
-            <w:proofErr w:type="spellStart"/>
-            <w:r>
-              <w:rPr>
-                <w:sz w:val="21"/>
-              </w:rPr>
-              <w:t>Yampol-Egerman</w:t>
-            </w:r>
-            <w:proofErr w:type="spellEnd"/>
-            <w:r>
-              <w:rPr>
-                <w:sz w:val="21"/>
-              </w:rPr>
-              <w:t xml:space="preserve"> Scholarship</w:t>
-            </w:r>
-          </w:p>
-        </w:tc>
-        <w:tc>
-          <w:tcPr>
-            <w:tcW w:w="2953" w:type="dxa"/>
+            <w:tcW w:w="8361" w:type="dxa"/>
+          </w:tcPr>
+          <w:p>
+            <w:pPr>
+              <w:pStyle w:val="TableParagraph"/>
+              <w:rPr>
+                <w:sz w:val="21"/>
+              </w:rPr>
+            </w:pPr>
+            <w:r>
+              <w:rPr>
+                <w:sz w:val="21"/>
+              </w:rPr>
+              <w:t>UC Davis Yampol-Egerman Scholarship</w:t>
+            </w:r>
+          </w:p>
+        </w:tc>
+        <w:tc>
+          <w:tcPr>
+            <w:tcW w:w="2784" w:type="dxa"/>
           </w:tcPr>
           <w:p>
             <w:pPr>
@@ -2048,7 +2246,7 @@
         </w:trPr>
         <w:tc>
           <w:tcPr>
-            <w:tcW w:w="8192" w:type="dxa"/>
+            <w:tcW w:w="8361" w:type="dxa"/>
           </w:tcPr>
           <w:p>
             <w:pPr>
@@ -2077,27 +2275,17 @@
               </w:rPr>
               <w:t>– 1</w:t>
             </w:r>
-            <w:proofErr w:type="spellStart"/>
             <w:r>
               <w:rPr>
                 <w:i/>
                 <w:position w:val="7"/>
                 <w:sz w:val="14"/>
               </w:rPr>
-              <w:t>st</w:t>
-            </w:r>
-            <w:proofErr w:type="spellEnd"/>
+              <w:t xml:space="preserve">st </w:t>
+            </w:r>
             <w:r>
               <w:rPr>
                 <w:i/>
-                <w:position w:val="7"/>
-                <w:sz w:val="14"/>
-              </w:rPr>
-              <w:t xml:space="preserve"> </w:t>
-            </w:r>
-            <w:r>
-              <w:rPr>
-                <w:i/>
                 <w:sz w:val="21"/>
               </w:rPr>
               <w:t>place</w:t>
@@ -2106,7 +2294,7 @@
         </w:tc>
         <w:tc>
           <w:tcPr>
-            <w:tcW w:w="2953" w:type="dxa"/>
+            <w:tcW w:w="2784" w:type="dxa"/>
           </w:tcPr>
           <w:p>
             <w:pPr>
@@ -2133,7 +2321,7 @@
         </w:trPr>
         <w:tc>
           <w:tcPr>
-            <w:tcW w:w="8192" w:type="dxa"/>
+            <w:tcW w:w="8361" w:type="dxa"/>
           </w:tcPr>
           <w:p>
             <w:pPr>
@@ -2152,7 +2340,7 @@
         </w:tc>
         <w:tc>
           <w:tcPr>
-            <w:tcW w:w="2953" w:type="dxa"/>
+            <w:tcW w:w="2784" w:type="dxa"/>
           </w:tcPr>
           <w:p>
             <w:pPr>
@@ -2178,7 +2366,7 @@
         </w:trPr>
         <w:tc>
           <w:tcPr>
-            <w:tcW w:w="8192" w:type="dxa"/>
+            <w:tcW w:w="8361" w:type="dxa"/>
           </w:tcPr>
           <w:p>
             <w:pPr>
@@ -2200,7 +2388,7 @@
         </w:tc>
         <w:tc>
           <w:tcPr>
-            <w:tcW w:w="2953" w:type="dxa"/>
+            <w:tcW w:w="2784" w:type="dxa"/>
           </w:tcPr>
           <w:p>
             <w:pPr>
@@ -2220,7 +2408,7 @@
         </w:trPr>
         <w:tc>
           <w:tcPr>
-            <w:tcW w:w="8192" w:type="dxa"/>
+            <w:tcW w:w="8361" w:type="dxa"/>
           </w:tcPr>
           <w:p>
             <w:pPr>
@@ -2246,7 +2434,7 @@
         </w:tc>
         <w:tc>
           <w:tcPr>
-            <w:tcW w:w="2953" w:type="dxa"/>
+            <w:tcW w:w="2784" w:type="dxa"/>
           </w:tcPr>
           <w:p>
             <w:pPr>
@@ -2272,7 +2460,7 @@
         </w:trPr>
         <w:tc>
           <w:tcPr>
-            <w:tcW w:w="8192" w:type="dxa"/>
+            <w:tcW w:w="8361" w:type="dxa"/>
           </w:tcPr>
           <w:p>
             <w:pPr>
@@ -2298,7 +2486,7 @@
         </w:tc>
         <w:tc>
           <w:tcPr>
-            <w:tcW w:w="2953" w:type="dxa"/>
+            <w:tcW w:w="2784" w:type="dxa"/>
           </w:tcPr>
           <w:p>
             <w:pPr>
@@ -2324,7 +2512,7 @@
         </w:trPr>
         <w:tc>
           <w:tcPr>
-            <w:tcW w:w="8192" w:type="dxa"/>
+            <w:tcW w:w="8361" w:type="dxa"/>
           </w:tcPr>
           <w:p>
             <w:pPr>
@@ -2351,7 +2539,7 @@
         </w:tc>
         <w:tc>
           <w:tcPr>
-            <w:tcW w:w="2953" w:type="dxa"/>
+            <w:tcW w:w="2784" w:type="dxa"/>
           </w:tcPr>
           <w:p>
             <w:pPr>

</xml_diff>